<commit_message>
Task 4 - completed
Generated test cases by hand + CodePro , got 95% coverage, moving on to
5
</commit_message>
<xml_diff>
--- a/CoffeeMaker/reqs/Coffee Maker Acceptance Tests.docx
+++ b/CoffeeMaker/reqs/Coffee Maker Acceptance Tests.docx
@@ -523,19 +523,23 @@
             <w:pPr>
               <w:pStyle w:val="Normal"/>
               <w:spacing w:lineRule="auto" w:line="240" w:before="0" w:after="0"/>
-              <w:rPr>
-                <w:rFonts w:ascii="Times New Roman" w:hAnsi="Times New Roman" w:eastAsia="Times New Roman" w:cs="Times New Roman"/>
+              <w:rPr/>
+            </w:pPr>
+            <w:r>
+              <w:rPr>
+                <w:rFonts w:eastAsia="Times New Roman" w:cs="Times New Roman" w:ascii="Times New Roman" w:hAnsi="Times New Roman"/>
+                <w:sz w:val="20"/>
+                <w:szCs w:val="20"/>
+              </w:rPr>
+              <w:t>Successfully deleted</w:t>
+            </w:r>
+            <w:r>
+              <w:rPr>
+                <w:rFonts w:eastAsia="Times New Roman" w:cs="Times New Roman" w:ascii="Times New Roman" w:hAnsi="Times New Roman"/>
                 <w:sz w:val="18"/>
                 <w:szCs w:val="18"/>
               </w:rPr>
-            </w:pPr>
-            <w:r>
-              <w:rPr>
-                <w:rFonts w:eastAsia="Times New Roman" w:cs="Times New Roman" w:ascii="Times New Roman" w:hAnsi="Times New Roman"/>
-                <w:sz w:val="20"/>
-                <w:szCs w:val="20"/>
-              </w:rPr>
-              <w:t>Successfully deleted</w:t>
+              <w:t> </w:t>
             </w:r>
             <w:r>
               <w:rPr>
@@ -543,7 +547,7 @@
                 <w:sz w:val="18"/>
                 <w:szCs w:val="18"/>
               </w:rPr>
-              <w:t> </w:t>
+              <w:t>(after I fixed an issue in the main source file)</w:t>
             </w:r>
           </w:p>
         </w:tc>
@@ -667,8 +671,6 @@
                 <w:szCs w:val="20"/>
               </w:rPr>
             </w:pPr>
-            <w:bookmarkStart w:id="0" w:name="__DdeLink__109_318786334"/>
-            <w:bookmarkEnd w:id="0"/>
             <w:r>
               <w:rPr>
                 <w:rFonts w:eastAsia="Times New Roman" w:cs="Times New Roman" w:ascii="Times New Roman" w:hAnsi="Times New Roman"/>
@@ -716,7 +718,7 @@
                 <w:sz w:val="20"/>
                 <w:szCs w:val="20"/>
               </w:rPr>
-              <w:t>Coffee successfully added.</w:t>
+              <w:t xml:space="preserve">Coffee successfully added. </w:t>
             </w:r>
           </w:p>
         </w:tc>

</xml_diff>